<commit_message>
acomodo carpetas otra vez :v
</commit_message>
<xml_diff>
--- a/Finales/Final 25-07-24/Respuestas teoricas.docx
+++ b/Finales/Final 25-07-24/Respuestas teoricas.docx
@@ -391,7 +391,13 @@
       </w:r>
       <w:proofErr w:type="gramEnd"/>
       <w:r>
-        <w:t xml:space="preserve"> elemento de S1, si e &gt; </w:t>
+        <w:t xml:space="preserve"> </w:t>
+      </w:r>
+      <w:r>
+        <w:t xml:space="preserve">un </w:t>
+      </w:r>
+      <w:r>
+        <w:t xml:space="preserve">elemento de S1, si e &gt; </w:t>
       </w:r>
       <w:proofErr w:type="spellStart"/>
       <w:r>
@@ -444,10 +450,7 @@
       </w:r>
       <w:proofErr w:type="spellEnd"/>
       <w:r>
-        <w:t xml:space="preserve">(S2, 0, S1[i]+1))&gt; con </w:t>
-      </w:r>
-      <w:r>
-        <w:t xml:space="preserve">(0 &lt;= i &lt; </w:t>
+        <w:t xml:space="preserve">(S2, 0, S1[i]+1)) con (0 &lt;= i &lt; </w:t>
       </w:r>
       <w:r>
         <w:t>n</w:t>

</xml_diff>